<commit_message>
started consistency check process
marked docx files (still not finished...)
corrected some inconsistences and minor errors
</commit_message>
<xml_diff>
--- a/docx/+master.docx
+++ b/docx/+master.docx
@@ -80,7 +80,19 @@
         <w:rPr>
           <w:rFonts w:ascii="Georgia" w:hAnsi="Georgia"/>
         </w:rPr>
-        <w:t xml:space="preserve"> (outside of markdown and html code)</w:t>
+        <w:t xml:space="preserve"> (outside of markdown and </w:t>
+      </w:r>
+      <w:r>
+        <w:rPr>
+          <w:rFonts w:ascii="Georgia" w:hAnsi="Georgia"/>
+        </w:rPr>
+        <w:t xml:space="preserve">HTML </w:t>
+      </w:r>
+      <w:r>
+        <w:rPr>
+          <w:rFonts w:ascii="Georgia" w:hAnsi="Georgia"/>
+        </w:rPr>
+        <w:t>code)</w:t>
       </w:r>
     </w:p>
     <w:p>
@@ -130,21 +142,6 @@
           <w:docGrid w:linePitch="360"/>
         </w:sectPr>
       </w:pPr>
-      <w:subDoc r:id="rId5"/>
-    </w:p>
-    <w:p>
-      <w:pPr>
-        <w:rPr>
-          <w:rFonts w:ascii="Georgia" w:hAnsi="Georgia"/>
-        </w:rPr>
-        <w:sectPr>
-          <w:type w:val="continuous"/>
-          <w:pgSz w:w="12240" w:h="15840"/>
-          <w:pgMar w:top="1440" w:right="1800" w:bottom="1440" w:left="1800" w:header="708" w:footer="708" w:gutter="0"/>
-          <w:cols w:space="708"/>
-          <w:docGrid w:linePitch="360"/>
-        </w:sectPr>
-      </w:pPr>
       <w:subDoc r:id="rId6"/>
     </w:p>
     <w:p>
@@ -329,12 +326,27 @@
     </w:p>
     <w:p>
       <w:pPr>
+        <w:rPr>
+          <w:rFonts w:ascii="Georgia" w:hAnsi="Georgia"/>
+        </w:rPr>
+        <w:sectPr>
+          <w:type w:val="continuous"/>
+          <w:pgSz w:w="12240" w:h="15840"/>
+          <w:pgMar w:top="1440" w:right="1800" w:bottom="1440" w:left="1800" w:header="708" w:footer="708" w:gutter="0"/>
+          <w:cols w:space="708"/>
+          <w:docGrid w:linePitch="360"/>
+        </w:sectPr>
+      </w:pPr>
+      <w:subDoc r:id="rId19"/>
+    </w:p>
+    <w:p>
+      <w:pPr>
         <w:pStyle w:val="Heading1"/>
         <w:rPr>
           <w:rFonts w:ascii="Georgia" w:hAnsi="Georgia"/>
         </w:rPr>
       </w:pPr>
-      <w:subDoc r:id="rId19"/>
+      <w:subDoc r:id="rId20"/>
       <w:r>
         <w:rPr>
           <w:rFonts w:ascii="Georgia" w:hAnsi="Georgia"/>
@@ -1092,4 +1104,16 @@
   <a:objectDefaults/>
   <a:extraClrSchemeLst/>
 </a:theme>
+</file>
+
+<file path=customXml/item1.xml><?xml version="1.0" encoding="utf-8"?>
+<b:Sources xmlns:b="http://schemas.openxmlformats.org/officeDocument/2006/bibliography" xmlns="http://schemas.openxmlformats.org/officeDocument/2006/bibliography" SelectedStyle="\APA.XSL" StyleName="APA"/>
+</file>
+
+<file path=customXml/itemProps1.xml><?xml version="1.0" encoding="utf-8"?>
+<ds:datastoreItem xmlns:ds="http://schemas.openxmlformats.org/officeDocument/2006/customXml" ds:itemID="{E4B4EA3C-52C7-4225-A238-C4313AEA31C0}">
+  <ds:schemaRefs>
+    <ds:schemaRef ds:uri="http://schemas.openxmlformats.org/officeDocument/2006/bibliography"/>
+  </ds:schemaRefs>
+</ds:datastoreItem>
 </file>
</xml_diff>